<commit_message>
added React frontend; changed database; updated Categories and Products entities
</commit_message>
<xml_diff>
--- a/WhiteSampleJoysToysv2.docx
+++ b/WhiteSampleJoysToysv2.docx
@@ -1874,31 +1874,66 @@
           <w:rPr>
             <w:rStyle w:val="Hyperlink"/>
           </w:rPr>
-          <w:t>Database D</w:t>
-        </w:r>
+          <w:t>Database Design</w:t>
+        </w:r>
+      </w:hyperlink>
+    </w:p>
+    <w:p>
+      <w:pPr>
+        <w:ind w:firstLine="720"/>
+      </w:pPr>
+      <w:r>
+        <w:t>3.</w:t>
+      </w:r>
+      <w:r>
+        <w:t>2 Database Function</w:t>
+      </w:r>
+    </w:p>
+    <w:p>
+      <w:pPr>
+        <w:ind w:firstLine="720"/>
+      </w:pPr>
+    </w:p>
+    <w:p>
+      <w:r>
+        <w:t xml:space="preserve">4 </w:t>
+      </w:r>
+      <w:hyperlink w:anchor="_Application/Website_Detailed_Design" w:history="1">
         <w:r>
           <w:rPr>
             <w:rStyle w:val="Hyperlink"/>
           </w:rPr>
-          <w:t>e</w:t>
-        </w:r>
-        <w:r>
-          <w:rPr>
-            <w:rStyle w:val="Hyperlink"/>
-          </w:rPr>
-          <w:t>sign</w:t>
+          <w:t>Application Design</w:t>
         </w:r>
       </w:hyperlink>
+      <w:r>
+        <w:t xml:space="preserve"> </w:t>
+      </w:r>
+    </w:p>
+    <w:p>
+      <w:r>
+        <w:tab/>
+        <w:t>Figure 4.1</w:t>
+      </w:r>
+    </w:p>
+    <w:p>
+      <w:r>
+        <w:tab/>
+        <w:t>Figure 4.2</w:t>
+      </w:r>
+    </w:p>
+    <w:p>
+      <w:r>
+        <w:tab/>
+        <w:t>Figure 4.3</w:t>
+      </w:r>
     </w:p>
     <w:p>
       <w:pPr>
         <w:ind w:firstLine="720"/>
       </w:pPr>
       <w:r>
-        <w:t>3.</w:t>
-      </w:r>
-      <w:r>
-        <w:t>2 Database Function</w:t>
+        <w:t>Figure 4.4</w:t>
       </w:r>
     </w:p>
     <w:p>
@@ -2037,7 +2072,7 @@
         <w:rPr>
           <w:rFonts w:asciiTheme="minorHAnsi" w:hAnsiTheme="minorHAnsi" w:cstheme="minorHAnsi"/>
         </w:rPr>
-        <w:t>This is the Software Design Document for the development of the Web/Mobile Application for Joy’s Toys.</w:t>
+        <w:t>This is the Software Design Document for the development of the Web Application for Joy’s Toys.</w:t>
       </w:r>
       <w:r>
         <w:rPr>
@@ -2238,7 +2273,6 @@
         <w:rPr>
           <w:rFonts w:asciiTheme="minorHAnsi" w:hAnsiTheme="minorHAnsi" w:cstheme="minorHAnsi"/>
         </w:rPr>
-        <w:lastRenderedPageBreak/>
         <w:t>Acronyms and Abbreviations</w:t>
       </w:r>
       <w:bookmarkEnd w:id="8"/>
@@ -2290,6 +2324,7 @@
           </w:tcPr>
           <w:p>
             <w:r>
+              <w:lastRenderedPageBreak/>
               <w:t>SDD</w:t>
             </w:r>
           </w:p>
@@ -2345,6 +2380,11 @@
               <w:t>PP</w:t>
             </w:r>
           </w:p>
+          <w:p>
+            <w:r>
+              <w:t>CRUD</w:t>
+            </w:r>
+          </w:p>
         </w:tc>
         <w:tc>
           <w:tcPr>
@@ -2353,6 +2393,11 @@
           <w:p>
             <w:r>
               <w:t>Web/Mobile Application</w:t>
+            </w:r>
+          </w:p>
+          <w:p>
+            <w:r>
+              <w:t>Create, Read, Update, Delete</w:t>
             </w:r>
           </w:p>
         </w:tc>
@@ -4575,7 +4620,9 @@
         <w:pStyle w:val="Heading1"/>
         <w:jc w:val="left"/>
       </w:pPr>
-      <w:bookmarkStart w:id="15" w:name="_Toc117936557"/>
+      <w:bookmarkStart w:id="15" w:name="_Application/Website_Detailed_Design"/>
+      <w:bookmarkStart w:id="16" w:name="_Toc117936557"/>
+      <w:bookmarkEnd w:id="15"/>
       <w:r>
         <w:lastRenderedPageBreak/>
         <w:t>Application</w:t>
@@ -4589,7 +4636,7 @@
       <w:r>
         <w:t>Detailed Design</w:t>
       </w:r>
-      <w:bookmarkEnd w:id="15"/>
+      <w:bookmarkEnd w:id="16"/>
     </w:p>
     <w:p>
       <w:pPr>
@@ -4619,8 +4666,818 @@
         <w:rPr>
           <w:rFonts w:asciiTheme="minorHAnsi" w:hAnsiTheme="minorHAnsi" w:cstheme="minorHAnsi"/>
         </w:rPr>
-        <w:t xml:space="preserve"> for which the Clients will then talk to. The Client being the web application and the mobile app.</w:t>
-      </w:r>
+        <w:t xml:space="preserve"> for which the Clients will then talk to. The Client being the web application.</w:t>
+      </w:r>
+      <w:r>
+        <w:rPr>
+          <w:rFonts w:asciiTheme="minorHAnsi" w:hAnsiTheme="minorHAnsi" w:cstheme="minorHAnsi"/>
+        </w:rPr>
+        <w:t xml:space="preserve"> </w:t>
+      </w:r>
+    </w:p>
+    <w:p>
+      <w:pPr>
+        <w:rPr>
+          <w:rFonts w:asciiTheme="minorHAnsi" w:hAnsiTheme="minorHAnsi" w:cstheme="minorHAnsi"/>
+        </w:rPr>
+      </w:pPr>
+      <w:r>
+        <w:rPr>
+          <w:rFonts w:asciiTheme="minorHAnsi" w:hAnsiTheme="minorHAnsi" w:cstheme="minorHAnsi"/>
+        </w:rPr>
+        <w:t xml:space="preserve">The </w:t>
+      </w:r>
+      <w:r>
+        <w:rPr>
+          <w:rFonts w:asciiTheme="minorHAnsi" w:hAnsiTheme="minorHAnsi" w:cstheme="minorHAnsi"/>
+        </w:rPr>
+        <w:t>client</w:t>
+      </w:r>
+      <w:r>
+        <w:rPr>
+          <w:rFonts w:asciiTheme="minorHAnsi" w:hAnsiTheme="minorHAnsi" w:cstheme="minorHAnsi"/>
+        </w:rPr>
+        <w:t xml:space="preserve"> of the application is implemented with the React framework. </w:t>
+      </w:r>
+      <w:r>
+        <w:rPr>
+          <w:rFonts w:asciiTheme="minorHAnsi" w:hAnsiTheme="minorHAnsi" w:cstheme="minorHAnsi"/>
+        </w:rPr>
+        <w:t>The client provides</w:t>
+      </w:r>
+      <w:r>
+        <w:rPr>
+          <w:rFonts w:asciiTheme="minorHAnsi" w:hAnsiTheme="minorHAnsi" w:cstheme="minorHAnsi"/>
+        </w:rPr>
+        <w:t xml:space="preserve"> the </w:t>
+      </w:r>
+      <w:r>
+        <w:rPr>
+          <w:rFonts w:asciiTheme="minorHAnsi" w:hAnsiTheme="minorHAnsi" w:cstheme="minorHAnsi"/>
+        </w:rPr>
+        <w:t xml:space="preserve">GUI </w:t>
+      </w:r>
+      <w:r>
+        <w:rPr>
+          <w:rFonts w:asciiTheme="minorHAnsi" w:hAnsiTheme="minorHAnsi" w:cstheme="minorHAnsi"/>
+        </w:rPr>
+        <w:t>that the end user will view</w:t>
+      </w:r>
+      <w:r>
+        <w:rPr>
+          <w:rFonts w:asciiTheme="minorHAnsi" w:hAnsiTheme="minorHAnsi" w:cstheme="minorHAnsi"/>
+        </w:rPr>
+        <w:t xml:space="preserve"> and interact with. M</w:t>
+      </w:r>
+      <w:r>
+        <w:rPr>
+          <w:rFonts w:asciiTheme="minorHAnsi" w:hAnsiTheme="minorHAnsi" w:cstheme="minorHAnsi"/>
+        </w:rPr>
+        <w:t>ore importantly</w:t>
+      </w:r>
+      <w:r>
+        <w:rPr>
+          <w:rFonts w:asciiTheme="minorHAnsi" w:hAnsiTheme="minorHAnsi" w:cstheme="minorHAnsi"/>
+        </w:rPr>
+        <w:t>,</w:t>
+      </w:r>
+      <w:r>
+        <w:rPr>
+          <w:rFonts w:asciiTheme="minorHAnsi" w:hAnsiTheme="minorHAnsi" w:cstheme="minorHAnsi"/>
+        </w:rPr>
+        <w:t xml:space="preserve"> </w:t>
+      </w:r>
+      <w:r>
+        <w:rPr>
+          <w:rFonts w:asciiTheme="minorHAnsi" w:hAnsiTheme="minorHAnsi" w:cstheme="minorHAnsi"/>
+        </w:rPr>
+        <w:t>the client</w:t>
+      </w:r>
+      <w:r>
+        <w:rPr>
+          <w:rFonts w:asciiTheme="minorHAnsi" w:hAnsiTheme="minorHAnsi" w:cstheme="minorHAnsi"/>
+        </w:rPr>
+        <w:t xml:space="preserve"> speaks to the </w:t>
+      </w:r>
+      <w:r>
+        <w:rPr>
+          <w:rFonts w:asciiTheme="minorHAnsi" w:hAnsiTheme="minorHAnsi" w:cstheme="minorHAnsi"/>
+        </w:rPr>
+        <w:t>server, which is connected to the database,</w:t>
+      </w:r>
+      <w:r>
+        <w:rPr>
+          <w:rFonts w:asciiTheme="minorHAnsi" w:hAnsiTheme="minorHAnsi" w:cstheme="minorHAnsi"/>
+        </w:rPr>
+        <w:t xml:space="preserve"> in order to populate the webpage with the data from the database in the structure that the </w:t>
+      </w:r>
+      <w:r>
+        <w:rPr>
+          <w:rFonts w:asciiTheme="minorHAnsi" w:hAnsiTheme="minorHAnsi" w:cstheme="minorHAnsi"/>
+        </w:rPr>
+        <w:t xml:space="preserve">client </w:t>
+      </w:r>
+      <w:r>
+        <w:rPr>
+          <w:rFonts w:asciiTheme="minorHAnsi" w:hAnsiTheme="minorHAnsi" w:cstheme="minorHAnsi"/>
+        </w:rPr>
+        <w:t xml:space="preserve">provides. </w:t>
+      </w:r>
+    </w:p>
+    <w:p>
+      <w:pPr>
+        <w:rPr>
+          <w:rFonts w:asciiTheme="minorHAnsi" w:hAnsiTheme="minorHAnsi" w:cstheme="minorHAnsi"/>
+        </w:rPr>
+      </w:pPr>
+      <w:r>
+        <w:rPr>
+          <w:rFonts w:asciiTheme="minorHAnsi" w:hAnsiTheme="minorHAnsi" w:cstheme="minorHAnsi"/>
+        </w:rPr>
+        <w:t xml:space="preserve">The Server is implemented in Java SpringBoot.  </w:t>
+      </w:r>
+      <w:r>
+        <w:rPr>
+          <w:rFonts w:asciiTheme="minorHAnsi" w:hAnsiTheme="minorHAnsi" w:cstheme="minorHAnsi"/>
+        </w:rPr>
+        <w:t>Its</w:t>
+      </w:r>
+      <w:r>
+        <w:rPr>
+          <w:rFonts w:asciiTheme="minorHAnsi" w:hAnsiTheme="minorHAnsi" w:cstheme="minorHAnsi"/>
+        </w:rPr>
+        <w:t xml:space="preserve"> implementation models the </w:t>
+      </w:r>
+      <w:r>
+        <w:rPr>
+          <w:rFonts w:asciiTheme="minorHAnsi" w:hAnsiTheme="minorHAnsi" w:cstheme="minorHAnsi"/>
+        </w:rPr>
+        <w:t>structure of</w:t>
+      </w:r>
+      <w:r>
+        <w:rPr>
+          <w:rFonts w:asciiTheme="minorHAnsi" w:hAnsiTheme="minorHAnsi" w:cstheme="minorHAnsi"/>
+        </w:rPr>
+        <w:t xml:space="preserve"> the </w:t>
+      </w:r>
+      <w:r>
+        <w:rPr>
+          <w:rFonts w:asciiTheme="minorHAnsi" w:hAnsiTheme="minorHAnsi" w:cstheme="minorHAnsi"/>
+        </w:rPr>
+        <w:t xml:space="preserve">PostgreSQL </w:t>
+      </w:r>
+      <w:r>
+        <w:rPr>
+          <w:rFonts w:asciiTheme="minorHAnsi" w:hAnsiTheme="minorHAnsi" w:cstheme="minorHAnsi"/>
+        </w:rPr>
+        <w:t>database</w:t>
+      </w:r>
+      <w:r>
+        <w:rPr>
+          <w:rFonts w:asciiTheme="minorHAnsi" w:hAnsiTheme="minorHAnsi" w:cstheme="minorHAnsi"/>
+        </w:rPr>
+        <w:t xml:space="preserve"> with “entities”, “repositories”, and “controllers”. Entities model the tables, and its </w:t>
+      </w:r>
+      <w:r>
+        <w:rPr>
+          <w:rFonts w:asciiTheme="minorHAnsi" w:hAnsiTheme="minorHAnsi" w:cstheme="minorHAnsi"/>
+        </w:rPr>
+        <w:t xml:space="preserve">records and </w:t>
+      </w:r>
+      <w:r>
+        <w:rPr>
+          <w:rFonts w:asciiTheme="minorHAnsi" w:hAnsiTheme="minorHAnsi" w:cstheme="minorHAnsi"/>
+        </w:rPr>
+        <w:t xml:space="preserve">fields. The </w:t>
+      </w:r>
+      <w:r>
+        <w:rPr>
+          <w:rFonts w:asciiTheme="minorHAnsi" w:hAnsiTheme="minorHAnsi" w:cstheme="minorHAnsi"/>
+        </w:rPr>
+        <w:t>r</w:t>
+      </w:r>
+      <w:r>
+        <w:rPr>
+          <w:rFonts w:asciiTheme="minorHAnsi" w:hAnsiTheme="minorHAnsi" w:cstheme="minorHAnsi"/>
+        </w:rPr>
+        <w:t>epositor</w:t>
+      </w:r>
+      <w:r>
+        <w:rPr>
+          <w:rFonts w:asciiTheme="minorHAnsi" w:hAnsiTheme="minorHAnsi" w:cstheme="minorHAnsi"/>
+        </w:rPr>
+        <w:t>ies</w:t>
+      </w:r>
+      <w:r>
+        <w:rPr>
+          <w:rFonts w:asciiTheme="minorHAnsi" w:hAnsiTheme="minorHAnsi" w:cstheme="minorHAnsi"/>
+        </w:rPr>
+        <w:t xml:space="preserve">, using the Jpa repository, </w:t>
+      </w:r>
+      <w:r>
+        <w:rPr>
+          <w:rFonts w:asciiTheme="minorHAnsi" w:hAnsiTheme="minorHAnsi" w:cstheme="minorHAnsi"/>
+        </w:rPr>
+        <w:t xml:space="preserve">implicitly constructs the SQL statements necessary to perform CRUD operations. </w:t>
+      </w:r>
+      <w:r>
+        <w:rPr>
+          <w:rFonts w:asciiTheme="minorHAnsi" w:hAnsiTheme="minorHAnsi" w:cstheme="minorHAnsi"/>
+        </w:rPr>
+        <w:t xml:space="preserve">Finally, controllers are responsible for presenting the data to the end user. In our case, the client will interact with the exposed </w:t>
+      </w:r>
+      <w:r>
+        <w:rPr>
+          <w:rFonts w:asciiTheme="minorHAnsi" w:hAnsiTheme="minorHAnsi" w:cstheme="minorHAnsi"/>
+        </w:rPr>
+        <w:t>APIs</w:t>
+      </w:r>
+      <w:r>
+        <w:rPr>
+          <w:rFonts w:asciiTheme="minorHAnsi" w:hAnsiTheme="minorHAnsi" w:cstheme="minorHAnsi"/>
+        </w:rPr>
+        <w:t xml:space="preserve"> by the controllers from the server.</w:t>
+      </w:r>
+    </w:p>
+    <w:p>
+      <w:pPr>
+        <w:rPr>
+          <w:rFonts w:asciiTheme="minorHAnsi" w:hAnsiTheme="minorHAnsi" w:cstheme="minorHAnsi"/>
+        </w:rPr>
+      </w:pPr>
+      <w:r>
+        <w:rPr>
+          <w:rFonts w:asciiTheme="minorHAnsi" w:hAnsiTheme="minorHAnsi" w:cstheme="minorHAnsi"/>
+        </w:rPr>
+        <w:t xml:space="preserve">Currently, the application is incomplete. The items are being summoned from the database and presented on the webpage. However, the shop functionality, user creation/login process, and employee portal have yet be implemented. </w:t>
+      </w:r>
+    </w:p>
+    <w:p>
+      <w:pPr>
+        <w:rPr>
+          <w:rFonts w:asciiTheme="minorHAnsi" w:hAnsiTheme="minorHAnsi" w:cstheme="minorHAnsi"/>
+        </w:rPr>
+      </w:pPr>
+      <w:r>
+        <w:rPr>
+          <w:rFonts w:asciiTheme="minorHAnsi" w:hAnsiTheme="minorHAnsi" w:cstheme="minorHAnsi"/>
+        </w:rPr>
+        <w:t xml:space="preserve">The overall schema of the application is modeled by Figure 4.5. This is the UML diagram of the Joys Toys Application, where user interaction and </w:t>
+      </w:r>
+      <w:r>
+        <w:rPr>
+          <w:rFonts w:asciiTheme="minorHAnsi" w:hAnsiTheme="minorHAnsi" w:cstheme="minorHAnsi"/>
+        </w:rPr>
+        <w:t xml:space="preserve">intended functionality </w:t>
+      </w:r>
+      <w:r>
+        <w:rPr>
+          <w:rFonts w:asciiTheme="minorHAnsi" w:hAnsiTheme="minorHAnsi" w:cstheme="minorHAnsi"/>
+        </w:rPr>
+        <w:t xml:space="preserve">are modeled. </w:t>
+      </w:r>
+    </w:p>
+    <w:p>
+      <w:pPr>
+        <w:rPr>
+          <w:rFonts w:asciiTheme="minorHAnsi" w:hAnsiTheme="minorHAnsi" w:cstheme="minorHAnsi"/>
+        </w:rPr>
+      </w:pPr>
+      <w:r>
+        <w:rPr>
+          <w:rFonts w:asciiTheme="minorHAnsi" w:hAnsiTheme="minorHAnsi" w:cstheme="minorHAnsi"/>
+        </w:rPr>
+        <w:t>The shop will be visible to the public, where potential customers may browse the categories and the products contained within. Customers who wish to make purchases will need to create an account, which will contain purchase history and payment information.</w:t>
+      </w:r>
+      <w:r>
+        <w:rPr>
+          <w:rFonts w:asciiTheme="minorHAnsi" w:hAnsiTheme="minorHAnsi" w:cstheme="minorHAnsi"/>
+        </w:rPr>
+        <w:t xml:space="preserve"> Customers may edit their accounts in order to provide </w:t>
+      </w:r>
+      <w:r>
+        <w:rPr>
+          <w:rFonts w:asciiTheme="minorHAnsi" w:hAnsiTheme="minorHAnsi" w:cstheme="minorHAnsi"/>
+        </w:rPr>
+        <w:t>the</w:t>
+      </w:r>
+      <w:r>
+        <w:rPr>
+          <w:rFonts w:asciiTheme="minorHAnsi" w:hAnsiTheme="minorHAnsi" w:cstheme="minorHAnsi"/>
+        </w:rPr>
+        <w:t xml:space="preserve"> experience</w:t>
+      </w:r>
+      <w:r>
+        <w:rPr>
+          <w:rFonts w:asciiTheme="minorHAnsi" w:hAnsiTheme="minorHAnsi" w:cstheme="minorHAnsi"/>
+        </w:rPr>
+        <w:t xml:space="preserve"> they want</w:t>
+      </w:r>
+      <w:r>
+        <w:rPr>
+          <w:rFonts w:asciiTheme="minorHAnsi" w:hAnsiTheme="minorHAnsi" w:cstheme="minorHAnsi"/>
+        </w:rPr>
+        <w:t>.</w:t>
+      </w:r>
+    </w:p>
+    <w:p>
+      <w:pPr>
+        <w:rPr>
+          <w:rFonts w:asciiTheme="minorHAnsi" w:hAnsiTheme="minorHAnsi" w:cstheme="minorHAnsi"/>
+        </w:rPr>
+      </w:pPr>
+      <w:r>
+        <w:rPr>
+          <w:rFonts w:asciiTheme="minorHAnsi" w:hAnsiTheme="minorHAnsi" w:cstheme="minorHAnsi"/>
+        </w:rPr>
+        <w:t xml:space="preserve"> Employees will also have separate access  to the app, with necessary privileges to access information and to perform </w:t>
+      </w:r>
+      <w:r>
+        <w:rPr>
+          <w:rFonts w:asciiTheme="minorHAnsi" w:hAnsiTheme="minorHAnsi" w:cstheme="minorHAnsi"/>
+        </w:rPr>
+        <w:t>specified</w:t>
+      </w:r>
+      <w:r>
+        <w:rPr>
+          <w:rFonts w:asciiTheme="minorHAnsi" w:hAnsiTheme="minorHAnsi" w:cstheme="minorHAnsi"/>
+        </w:rPr>
+        <w:t xml:space="preserve"> tasks.</w:t>
+      </w:r>
+    </w:p>
+    <w:p>
+      <w:pPr>
+        <w:rPr>
+          <w:rFonts w:asciiTheme="minorHAnsi" w:hAnsiTheme="minorHAnsi" w:cstheme="minorHAnsi"/>
+        </w:rPr>
+      </w:pPr>
+    </w:p>
+    <w:p>
+      <w:pPr>
+        <w:rPr>
+          <w:rFonts w:asciiTheme="minorHAnsi" w:hAnsiTheme="minorHAnsi" w:cstheme="minorHAnsi"/>
+        </w:rPr>
+      </w:pPr>
+      <w:r>
+        <w:rPr>
+          <w:rFonts w:asciiTheme="minorHAnsi" w:hAnsiTheme="minorHAnsi" w:cstheme="minorHAnsi"/>
+        </w:rPr>
+        <w:t xml:space="preserve">Figure 4.1 shows the server implementation In SpringBoot. </w:t>
+      </w:r>
+    </w:p>
+    <w:p>
+      <w:pPr>
+        <w:rPr>
+          <w:rFonts w:asciiTheme="minorHAnsi" w:hAnsiTheme="minorHAnsi" w:cstheme="minorHAnsi"/>
+        </w:rPr>
+      </w:pPr>
+      <w:r>
+        <w:rPr>
+          <w:rFonts w:asciiTheme="minorHAnsi" w:hAnsiTheme="minorHAnsi" w:cstheme="minorHAnsi"/>
+        </w:rPr>
+        <w:t>Figure 4.2 shows the data in JSON format that is summoned from SpringBoot</w:t>
+      </w:r>
+      <w:r>
+        <w:rPr>
+          <w:rFonts w:asciiTheme="minorHAnsi" w:hAnsiTheme="minorHAnsi" w:cstheme="minorHAnsi"/>
+        </w:rPr>
+        <w:t>.</w:t>
+      </w:r>
+    </w:p>
+    <w:p>
+      <w:pPr>
+        <w:rPr>
+          <w:rFonts w:asciiTheme="minorHAnsi" w:hAnsiTheme="minorHAnsi" w:cstheme="minorHAnsi"/>
+        </w:rPr>
+      </w:pPr>
+      <w:r>
+        <w:rPr>
+          <w:rFonts w:asciiTheme="minorHAnsi" w:hAnsiTheme="minorHAnsi" w:cstheme="minorHAnsi"/>
+        </w:rPr>
+        <w:t>Figure 4.3 shows the client implementation in React.</w:t>
+      </w:r>
+    </w:p>
+    <w:p>
+      <w:pPr>
+        <w:rPr>
+          <w:rFonts w:asciiTheme="minorHAnsi" w:hAnsiTheme="minorHAnsi" w:cstheme="minorHAnsi"/>
+        </w:rPr>
+      </w:pPr>
+      <w:r>
+        <w:rPr>
+          <w:rFonts w:asciiTheme="minorHAnsi" w:hAnsiTheme="minorHAnsi" w:cstheme="minorHAnsi"/>
+        </w:rPr>
+        <w:t>Figure 4.4 show the webpage that is generated with React connected to SpringBoot.</w:t>
+      </w:r>
+    </w:p>
+    <w:p>
+      <w:pPr>
+        <w:rPr>
+          <w:rFonts w:asciiTheme="minorHAnsi" w:hAnsiTheme="minorHAnsi" w:cstheme="minorHAnsi"/>
+        </w:rPr>
+      </w:pPr>
+    </w:p>
+    <w:p>
+      <w:pPr>
+        <w:rPr>
+          <w:rFonts w:asciiTheme="minorHAnsi" w:hAnsiTheme="minorHAnsi" w:cstheme="minorHAnsi"/>
+        </w:rPr>
+      </w:pPr>
+      <w:r>
+        <w:rPr>
+          <w:noProof/>
+        </w:rPr>
+        <w:lastRenderedPageBreak/>
+        <w:drawing>
+          <wp:inline distT="0" distB="0" distL="0" distR="0" wp14:anchorId="00A113B9" wp14:editId="0EB5B1A5">
+            <wp:extent cx="5276215" cy="2863215"/>
+            <wp:effectExtent l="0" t="0" r="635" b="0"/>
+            <wp:docPr id="1" name="Picture 1"/>
+            <wp:cNvGraphicFramePr>
+              <a:graphicFrameLocks xmlns:a="http://schemas.openxmlformats.org/drawingml/2006/main" noChangeAspect="1"/>
+            </wp:cNvGraphicFramePr>
+            <a:graphic xmlns:a="http://schemas.openxmlformats.org/drawingml/2006/main">
+              <a:graphicData uri="http://schemas.openxmlformats.org/drawingml/2006/picture">
+                <pic:pic xmlns:pic="http://schemas.openxmlformats.org/drawingml/2006/picture">
+                  <pic:nvPicPr>
+                    <pic:cNvPr id="0" name="Picture 1"/>
+                    <pic:cNvPicPr>
+                      <a:picLocks noChangeAspect="1" noChangeArrowheads="1"/>
+                    </pic:cNvPicPr>
+                  </pic:nvPicPr>
+                  <pic:blipFill>
+                    <a:blip r:embed="rId20" cstate="print">
+                      <a:extLst>
+                        <a:ext uri="{28A0092B-C50C-407E-A947-70E740481C1C}">
+                          <a14:useLocalDpi xmlns:a14="http://schemas.microsoft.com/office/drawing/2010/main" val="0"/>
+                        </a:ext>
+                      </a:extLst>
+                    </a:blip>
+                    <a:srcRect/>
+                    <a:stretch>
+                      <a:fillRect/>
+                    </a:stretch>
+                  </pic:blipFill>
+                  <pic:spPr bwMode="auto">
+                    <a:xfrm>
+                      <a:off x="0" y="0"/>
+                      <a:ext cx="5276215" cy="2863215"/>
+                    </a:xfrm>
+                    <a:prstGeom prst="rect">
+                      <a:avLst/>
+                    </a:prstGeom>
+                    <a:noFill/>
+                    <a:ln>
+                      <a:noFill/>
+                    </a:ln>
+                  </pic:spPr>
+                </pic:pic>
+              </a:graphicData>
+            </a:graphic>
+          </wp:inline>
+        </w:drawing>
+      </w:r>
+    </w:p>
+    <w:p>
+      <w:pPr>
+        <w:rPr>
+          <w:rFonts w:asciiTheme="minorHAnsi" w:hAnsiTheme="minorHAnsi" w:cstheme="minorHAnsi"/>
+        </w:rPr>
+      </w:pPr>
+      <w:r>
+        <w:rPr>
+          <w:rFonts w:asciiTheme="minorHAnsi" w:hAnsiTheme="minorHAnsi" w:cstheme="minorHAnsi"/>
+        </w:rPr>
+        <w:t>Figure 4.1</w:t>
+      </w:r>
+    </w:p>
+    <w:p>
+      <w:pPr>
+        <w:rPr>
+          <w:rFonts w:asciiTheme="minorHAnsi" w:hAnsiTheme="minorHAnsi" w:cstheme="minorHAnsi"/>
+        </w:rPr>
+      </w:pPr>
+    </w:p>
+    <w:p>
+      <w:pPr>
+        <w:rPr>
+          <w:rFonts w:asciiTheme="minorHAnsi" w:hAnsiTheme="minorHAnsi" w:cstheme="minorHAnsi"/>
+        </w:rPr>
+      </w:pPr>
+      <w:r>
+        <w:rPr>
+          <w:noProof/>
+        </w:rPr>
+        <w:drawing>
+          <wp:inline distT="0" distB="0" distL="0" distR="0" wp14:anchorId="74F272B2" wp14:editId="01DB9646">
+            <wp:extent cx="5276215" cy="2852420"/>
+            <wp:effectExtent l="0" t="0" r="635" b="5080"/>
+            <wp:docPr id="8" name="Picture 8"/>
+            <wp:cNvGraphicFramePr>
+              <a:graphicFrameLocks xmlns:a="http://schemas.openxmlformats.org/drawingml/2006/main" noChangeAspect="1"/>
+            </wp:cNvGraphicFramePr>
+            <a:graphic xmlns:a="http://schemas.openxmlformats.org/drawingml/2006/main">
+              <a:graphicData uri="http://schemas.openxmlformats.org/drawingml/2006/picture">
+                <pic:pic xmlns:pic="http://schemas.openxmlformats.org/drawingml/2006/picture">
+                  <pic:nvPicPr>
+                    <pic:cNvPr id="0" name="Picture 5"/>
+                    <pic:cNvPicPr>
+                      <a:picLocks noChangeAspect="1" noChangeArrowheads="1"/>
+                    </pic:cNvPicPr>
+                  </pic:nvPicPr>
+                  <pic:blipFill>
+                    <a:blip r:embed="rId21" cstate="print">
+                      <a:extLst>
+                        <a:ext uri="{28A0092B-C50C-407E-A947-70E740481C1C}">
+                          <a14:useLocalDpi xmlns:a14="http://schemas.microsoft.com/office/drawing/2010/main" val="0"/>
+                        </a:ext>
+                      </a:extLst>
+                    </a:blip>
+                    <a:srcRect/>
+                    <a:stretch>
+                      <a:fillRect/>
+                    </a:stretch>
+                  </pic:blipFill>
+                  <pic:spPr bwMode="auto">
+                    <a:xfrm>
+                      <a:off x="0" y="0"/>
+                      <a:ext cx="5276215" cy="2852420"/>
+                    </a:xfrm>
+                    <a:prstGeom prst="rect">
+                      <a:avLst/>
+                    </a:prstGeom>
+                    <a:noFill/>
+                    <a:ln>
+                      <a:noFill/>
+                    </a:ln>
+                  </pic:spPr>
+                </pic:pic>
+              </a:graphicData>
+            </a:graphic>
+          </wp:inline>
+        </w:drawing>
+      </w:r>
+      <w:r>
+        <w:rPr>
+          <w:rFonts w:asciiTheme="minorHAnsi" w:hAnsiTheme="minorHAnsi" w:cstheme="minorHAnsi"/>
+        </w:rPr>
+        <w:t>Figure 4.2</w:t>
+      </w:r>
+    </w:p>
+    <w:p>
+      <w:pPr>
+        <w:rPr>
+          <w:rFonts w:asciiTheme="minorHAnsi" w:hAnsiTheme="minorHAnsi" w:cstheme="minorHAnsi"/>
+        </w:rPr>
+      </w:pPr>
+      <w:r>
+        <w:rPr>
+          <w:noProof/>
+        </w:rPr>
+        <w:lastRenderedPageBreak/>
+        <w:drawing>
+          <wp:inline distT="0" distB="0" distL="0" distR="0" wp14:anchorId="276F2781" wp14:editId="7C38E2AF">
+            <wp:extent cx="5276215" cy="2870200"/>
+            <wp:effectExtent l="0" t="0" r="635" b="6350"/>
+            <wp:docPr id="5" name="Picture 5"/>
+            <wp:cNvGraphicFramePr>
+              <a:graphicFrameLocks xmlns:a="http://schemas.openxmlformats.org/drawingml/2006/main" noChangeAspect="1"/>
+            </wp:cNvGraphicFramePr>
+            <a:graphic xmlns:a="http://schemas.openxmlformats.org/drawingml/2006/main">
+              <a:graphicData uri="http://schemas.openxmlformats.org/drawingml/2006/picture">
+                <pic:pic xmlns:pic="http://schemas.openxmlformats.org/drawingml/2006/picture">
+                  <pic:nvPicPr>
+                    <pic:cNvPr id="0" name="Picture 3"/>
+                    <pic:cNvPicPr>
+                      <a:picLocks noChangeAspect="1" noChangeArrowheads="1"/>
+                    </pic:cNvPicPr>
+                  </pic:nvPicPr>
+                  <pic:blipFill>
+                    <a:blip r:embed="rId22" cstate="print">
+                      <a:extLst>
+                        <a:ext uri="{28A0092B-C50C-407E-A947-70E740481C1C}">
+                          <a14:useLocalDpi xmlns:a14="http://schemas.microsoft.com/office/drawing/2010/main" val="0"/>
+                        </a:ext>
+                      </a:extLst>
+                    </a:blip>
+                    <a:srcRect/>
+                    <a:stretch>
+                      <a:fillRect/>
+                    </a:stretch>
+                  </pic:blipFill>
+                  <pic:spPr bwMode="auto">
+                    <a:xfrm>
+                      <a:off x="0" y="0"/>
+                      <a:ext cx="5276215" cy="2870200"/>
+                    </a:xfrm>
+                    <a:prstGeom prst="rect">
+                      <a:avLst/>
+                    </a:prstGeom>
+                    <a:noFill/>
+                    <a:ln>
+                      <a:noFill/>
+                    </a:ln>
+                  </pic:spPr>
+                </pic:pic>
+              </a:graphicData>
+            </a:graphic>
+          </wp:inline>
+        </w:drawing>
+      </w:r>
+    </w:p>
+    <w:p>
+      <w:pPr>
+        <w:rPr>
+          <w:rFonts w:asciiTheme="minorHAnsi" w:hAnsiTheme="minorHAnsi" w:cstheme="minorHAnsi"/>
+        </w:rPr>
+      </w:pPr>
+      <w:r>
+        <w:rPr>
+          <w:rFonts w:asciiTheme="minorHAnsi" w:hAnsiTheme="minorHAnsi" w:cstheme="minorHAnsi"/>
+        </w:rPr>
+        <w:t>Figure 4.</w:t>
+      </w:r>
+      <w:r>
+        <w:rPr>
+          <w:rFonts w:asciiTheme="minorHAnsi" w:hAnsiTheme="minorHAnsi" w:cstheme="minorHAnsi"/>
+        </w:rPr>
+        <w:t>3</w:t>
+      </w:r>
+    </w:p>
+    <w:p>
+      <w:pPr>
+        <w:rPr>
+          <w:rFonts w:asciiTheme="minorHAnsi" w:hAnsiTheme="minorHAnsi" w:cstheme="minorHAnsi"/>
+        </w:rPr>
+      </w:pPr>
+    </w:p>
+    <w:p>
+      <w:pPr>
+        <w:rPr>
+          <w:rFonts w:asciiTheme="minorHAnsi" w:hAnsiTheme="minorHAnsi" w:cstheme="minorHAnsi"/>
+        </w:rPr>
+      </w:pPr>
+      <w:r>
+        <w:rPr>
+          <w:noProof/>
+        </w:rPr>
+        <w:drawing>
+          <wp:inline distT="0" distB="0" distL="0" distR="0" wp14:anchorId="341D9349" wp14:editId="17618F27">
+            <wp:extent cx="5276215" cy="2850515"/>
+            <wp:effectExtent l="0" t="0" r="635" b="6985"/>
+            <wp:docPr id="18" name="Picture 18"/>
+            <wp:cNvGraphicFramePr>
+              <a:graphicFrameLocks xmlns:a="http://schemas.openxmlformats.org/drawingml/2006/main" noChangeAspect="1"/>
+            </wp:cNvGraphicFramePr>
+            <a:graphic xmlns:a="http://schemas.openxmlformats.org/drawingml/2006/main">
+              <a:graphicData uri="http://schemas.openxmlformats.org/drawingml/2006/picture">
+                <pic:pic xmlns:pic="http://schemas.openxmlformats.org/drawingml/2006/picture">
+                  <pic:nvPicPr>
+                    <pic:cNvPr id="0" name="Picture 7"/>
+                    <pic:cNvPicPr>
+                      <a:picLocks noChangeAspect="1" noChangeArrowheads="1"/>
+                    </pic:cNvPicPr>
+                  </pic:nvPicPr>
+                  <pic:blipFill>
+                    <a:blip r:embed="rId23" cstate="print">
+                      <a:extLst>
+                        <a:ext uri="{28A0092B-C50C-407E-A947-70E740481C1C}">
+                          <a14:useLocalDpi xmlns:a14="http://schemas.microsoft.com/office/drawing/2010/main" val="0"/>
+                        </a:ext>
+                      </a:extLst>
+                    </a:blip>
+                    <a:srcRect/>
+                    <a:stretch>
+                      <a:fillRect/>
+                    </a:stretch>
+                  </pic:blipFill>
+                  <pic:spPr bwMode="auto">
+                    <a:xfrm>
+                      <a:off x="0" y="0"/>
+                      <a:ext cx="5276215" cy="2850515"/>
+                    </a:xfrm>
+                    <a:prstGeom prst="rect">
+                      <a:avLst/>
+                    </a:prstGeom>
+                    <a:noFill/>
+                    <a:ln>
+                      <a:noFill/>
+                    </a:ln>
+                  </pic:spPr>
+                </pic:pic>
+              </a:graphicData>
+            </a:graphic>
+          </wp:inline>
+        </w:drawing>
+      </w:r>
+    </w:p>
+    <w:p>
+      <w:pPr>
+        <w:rPr>
+          <w:rFonts w:asciiTheme="minorHAnsi" w:hAnsiTheme="minorHAnsi" w:cstheme="minorHAnsi"/>
+        </w:rPr>
+      </w:pPr>
+      <w:r>
+        <w:rPr>
+          <w:rFonts w:asciiTheme="minorHAnsi" w:hAnsiTheme="minorHAnsi" w:cstheme="minorHAnsi"/>
+        </w:rPr>
+        <w:t>Figure 4.4</w:t>
+      </w:r>
+    </w:p>
+    <w:p>
+      <w:pPr>
+        <w:rPr>
+          <w:rFonts w:asciiTheme="minorHAnsi" w:hAnsiTheme="minorHAnsi" w:cstheme="minorHAnsi"/>
+        </w:rPr>
+      </w:pPr>
+    </w:p>
+    <w:p>
+      <w:pPr>
+        <w:rPr>
+          <w:rFonts w:asciiTheme="minorHAnsi" w:hAnsiTheme="minorHAnsi" w:cstheme="minorHAnsi"/>
+        </w:rPr>
+      </w:pPr>
+      <w:r>
+        <w:rPr>
+          <w:noProof/>
+        </w:rPr>
+        <w:lastRenderedPageBreak/>
+        <w:drawing>
+          <wp:inline distT="0" distB="0" distL="0" distR="0" wp14:anchorId="085CD165" wp14:editId="52E67DFF">
+            <wp:extent cx="5276215" cy="6996430"/>
+            <wp:effectExtent l="0" t="0" r="635" b="0"/>
+            <wp:docPr id="19" name="Picture 19"/>
+            <wp:cNvGraphicFramePr>
+              <a:graphicFrameLocks xmlns:a="http://schemas.openxmlformats.org/drawingml/2006/main" noChangeAspect="1"/>
+            </wp:cNvGraphicFramePr>
+            <a:graphic xmlns:a="http://schemas.openxmlformats.org/drawingml/2006/main">
+              <a:graphicData uri="http://schemas.openxmlformats.org/drawingml/2006/picture">
+                <pic:pic xmlns:pic="http://schemas.openxmlformats.org/drawingml/2006/picture">
+                  <pic:nvPicPr>
+                    <pic:cNvPr id="0" name="Picture 1"/>
+                    <pic:cNvPicPr>
+                      <a:picLocks noChangeAspect="1" noChangeArrowheads="1"/>
+                    </pic:cNvPicPr>
+                  </pic:nvPicPr>
+                  <pic:blipFill>
+                    <a:blip r:embed="rId24">
+                      <a:extLst>
+                        <a:ext uri="{28A0092B-C50C-407E-A947-70E740481C1C}">
+                          <a14:useLocalDpi xmlns:a14="http://schemas.microsoft.com/office/drawing/2010/main" val="0"/>
+                        </a:ext>
+                      </a:extLst>
+                    </a:blip>
+                    <a:srcRect/>
+                    <a:stretch>
+                      <a:fillRect/>
+                    </a:stretch>
+                  </pic:blipFill>
+                  <pic:spPr bwMode="auto">
+                    <a:xfrm>
+                      <a:off x="0" y="0"/>
+                      <a:ext cx="5276215" cy="6996430"/>
+                    </a:xfrm>
+                    <a:prstGeom prst="rect">
+                      <a:avLst/>
+                    </a:prstGeom>
+                    <a:noFill/>
+                    <a:ln>
+                      <a:noFill/>
+                    </a:ln>
+                  </pic:spPr>
+                </pic:pic>
+              </a:graphicData>
+            </a:graphic>
+          </wp:inline>
+        </w:drawing>
+      </w:r>
+    </w:p>
+    <w:p>
+      <w:pPr>
+        <w:rPr>
+          <w:rFonts w:asciiTheme="minorHAnsi" w:hAnsiTheme="minorHAnsi" w:cstheme="minorHAnsi"/>
+        </w:rPr>
+      </w:pPr>
+    </w:p>
+    <w:p>
+      <w:pPr>
+        <w:rPr>
+          <w:rFonts w:asciiTheme="minorHAnsi" w:hAnsiTheme="minorHAnsi" w:cstheme="minorHAnsi"/>
+        </w:rPr>
+      </w:pPr>
+      <w:r>
+        <w:rPr>
+          <w:rFonts w:asciiTheme="minorHAnsi" w:hAnsiTheme="minorHAnsi" w:cstheme="minorHAnsi"/>
+        </w:rPr>
+        <w:t>Figure 4.5</w:t>
+      </w:r>
+    </w:p>
+    <w:p>
+      <w:pPr>
+        <w:rPr>
+          <w:rFonts w:asciiTheme="minorHAnsi" w:hAnsiTheme="minorHAnsi" w:cstheme="minorHAnsi"/>
+        </w:rPr>
+      </w:pPr>
     </w:p>
     <w:p>
       <w:pPr>
@@ -4630,14 +5487,15 @@
           <w:rFonts w:asciiTheme="minorHAnsi" w:hAnsiTheme="minorHAnsi" w:cstheme="minorHAnsi"/>
         </w:rPr>
       </w:pPr>
-      <w:bookmarkStart w:id="16" w:name="_Toc117936558"/>
-      <w:r>
-        <w:rPr>
-          <w:rFonts w:asciiTheme="minorHAnsi" w:hAnsiTheme="minorHAnsi" w:cstheme="minorHAnsi"/>
-        </w:rPr>
+      <w:bookmarkStart w:id="17" w:name="_Toc117936558"/>
+      <w:r>
+        <w:rPr>
+          <w:rFonts w:asciiTheme="minorHAnsi" w:hAnsiTheme="minorHAnsi" w:cstheme="minorHAnsi"/>
+        </w:rPr>
+        <w:lastRenderedPageBreak/>
         <w:t>External Interface Design</w:t>
       </w:r>
-      <w:bookmarkEnd w:id="16"/>
+      <w:bookmarkEnd w:id="17"/>
     </w:p>
     <w:p>
       <w:pPr>
@@ -4652,14 +5510,14 @@
           <w:rFonts w:asciiTheme="minorHAnsi" w:hAnsiTheme="minorHAnsi" w:cstheme="minorHAnsi"/>
         </w:rPr>
       </w:pPr>
-      <w:bookmarkStart w:id="17" w:name="_Toc117936559"/>
+      <w:bookmarkStart w:id="18" w:name="_Toc117936559"/>
       <w:r>
         <w:rPr>
           <w:rFonts w:asciiTheme="minorHAnsi" w:hAnsiTheme="minorHAnsi" w:cstheme="minorHAnsi"/>
         </w:rPr>
         <w:t>Interface Architecture</w:t>
       </w:r>
-      <w:bookmarkEnd w:id="17"/>
+      <w:bookmarkEnd w:id="18"/>
     </w:p>
     <w:p>
       <w:pPr>
@@ -4694,14 +5552,14 @@
           <w:rFonts w:asciiTheme="minorHAnsi" w:hAnsiTheme="minorHAnsi" w:cstheme="minorHAnsi"/>
         </w:rPr>
       </w:pPr>
-      <w:bookmarkStart w:id="18" w:name="_Toc117936560"/>
+      <w:bookmarkStart w:id="19" w:name="_Toc117936560"/>
       <w:r>
         <w:rPr>
           <w:rFonts w:asciiTheme="minorHAnsi" w:hAnsiTheme="minorHAnsi" w:cstheme="minorHAnsi"/>
         </w:rPr>
         <w:t>Interface Detailed Design</w:t>
       </w:r>
-      <w:bookmarkEnd w:id="18"/>
+      <w:bookmarkEnd w:id="19"/>
     </w:p>
     <w:p>
       <w:pPr>
@@ -4724,7 +5582,7 @@
           <w:rFonts w:asciiTheme="minorHAnsi" w:hAnsiTheme="minorHAnsi" w:cstheme="minorHAnsi"/>
         </w:rPr>
       </w:pPr>
-      <w:bookmarkStart w:id="19" w:name="_Toc117936561"/>
+      <w:bookmarkStart w:id="20" w:name="_Toc117936561"/>
       <w:r>
         <w:rPr>
           <w:rFonts w:asciiTheme="minorHAnsi" w:hAnsiTheme="minorHAnsi" w:cstheme="minorHAnsi"/>
@@ -4737,7 +5595,7 @@
         </w:rPr>
         <w:t>Design Overview</w:t>
       </w:r>
-      <w:bookmarkEnd w:id="19"/>
+      <w:bookmarkEnd w:id="20"/>
     </w:p>
     <w:p>
       <w:pPr>
@@ -4752,16 +5610,16 @@
           <w:rFonts w:asciiTheme="minorHAnsi" w:hAnsiTheme="minorHAnsi" w:cstheme="minorHAnsi"/>
         </w:rPr>
       </w:pPr>
-      <w:bookmarkStart w:id="20" w:name="_Background_Information"/>
-      <w:bookmarkStart w:id="21" w:name="_Toc117936562"/>
-      <w:bookmarkEnd w:id="20"/>
+      <w:bookmarkStart w:id="21" w:name="_Background_Information"/>
+      <w:bookmarkStart w:id="22" w:name="_Toc117936562"/>
+      <w:bookmarkEnd w:id="21"/>
       <w:r>
         <w:rPr>
           <w:rFonts w:asciiTheme="minorHAnsi" w:hAnsiTheme="minorHAnsi" w:cstheme="minorHAnsi"/>
         </w:rPr>
         <w:t>Background Information</w:t>
       </w:r>
-      <w:bookmarkEnd w:id="21"/>
+      <w:bookmarkEnd w:id="22"/>
     </w:p>
     <w:p>
       <w:pPr>
@@ -4892,9 +5750,9 @@
           <w:rFonts w:asciiTheme="minorHAnsi" w:hAnsiTheme="minorHAnsi" w:cstheme="minorHAnsi"/>
         </w:rPr>
       </w:pPr>
-      <w:bookmarkStart w:id="22" w:name="_System_Evolution_Description"/>
-      <w:bookmarkStart w:id="23" w:name="_Toc117936563"/>
-      <w:bookmarkEnd w:id="22"/>
+      <w:bookmarkStart w:id="23" w:name="_System_Evolution_Description"/>
+      <w:bookmarkStart w:id="24" w:name="_Toc117936563"/>
+      <w:bookmarkEnd w:id="23"/>
       <w:r>
         <w:rPr>
           <w:rFonts w:asciiTheme="minorHAnsi" w:hAnsiTheme="minorHAnsi" w:cstheme="minorHAnsi"/>
@@ -4902,7 +5760,7 @@
         <w:lastRenderedPageBreak/>
         <w:t>System Evolution Description</w:t>
       </w:r>
-      <w:bookmarkEnd w:id="23"/>
+      <w:bookmarkEnd w:id="24"/>
     </w:p>
     <w:p>
       <w:pPr>
@@ -4936,7 +5794,7 @@
                     <pic:cNvPicPr/>
                   </pic:nvPicPr>
                   <pic:blipFill>
-                    <a:blip r:embed="rId20" cstate="print">
+                    <a:blip r:embed="rId25" cstate="print">
                       <a:extLst>
                         <a:ext uri="{28A0092B-C50C-407E-A947-70E740481C1C}">
                           <a14:useLocalDpi xmlns:a14="http://schemas.microsoft.com/office/drawing/2010/main" val="0"/>
@@ -5053,37 +5911,37 @@
           <w:rFonts w:asciiTheme="minorHAnsi" w:hAnsiTheme="minorHAnsi" w:cstheme="minorHAnsi"/>
         </w:rPr>
       </w:pPr>
-      <w:bookmarkStart w:id="24" w:name="_Toc287528140"/>
-      <w:bookmarkStart w:id="25" w:name="_Toc287528141"/>
-      <w:bookmarkStart w:id="26" w:name="_Toc287528142"/>
-      <w:bookmarkStart w:id="27" w:name="_Toc287528143"/>
-      <w:bookmarkStart w:id="28" w:name="_Toc287528144"/>
-      <w:bookmarkStart w:id="29" w:name="_Toc287528145"/>
-      <w:bookmarkStart w:id="30" w:name="_Toc287528146"/>
-      <w:bookmarkStart w:id="31" w:name="_Toc117936564"/>
-      <w:bookmarkEnd w:id="24"/>
+      <w:bookmarkStart w:id="25" w:name="_Toc287528140"/>
+      <w:bookmarkStart w:id="26" w:name="_Toc287528141"/>
+      <w:bookmarkStart w:id="27" w:name="_Toc287528142"/>
+      <w:bookmarkStart w:id="28" w:name="_Toc287528143"/>
+      <w:bookmarkStart w:id="29" w:name="_Toc287528144"/>
+      <w:bookmarkStart w:id="30" w:name="_Toc287528145"/>
+      <w:bookmarkStart w:id="31" w:name="_Toc287528146"/>
+      <w:bookmarkStart w:id="32" w:name="_Toc117936564"/>
       <w:bookmarkEnd w:id="25"/>
       <w:bookmarkEnd w:id="26"/>
       <w:bookmarkEnd w:id="27"/>
       <w:bookmarkEnd w:id="28"/>
       <w:bookmarkEnd w:id="29"/>
       <w:bookmarkEnd w:id="30"/>
+      <w:bookmarkEnd w:id="31"/>
       <w:r>
         <w:rPr>
           <w:rFonts w:asciiTheme="minorHAnsi" w:hAnsiTheme="minorHAnsi" w:cstheme="minorHAnsi"/>
         </w:rPr>
         <w:t>Training Plan</w:t>
       </w:r>
-      <w:bookmarkEnd w:id="31"/>
-    </w:p>
-    <w:p>
-      <w:pPr>
-        <w:rPr>
-          <w:rFonts w:asciiTheme="minorHAnsi" w:hAnsiTheme="minorHAnsi" w:cstheme="minorHAnsi"/>
-        </w:rPr>
-      </w:pPr>
-      <w:bookmarkStart w:id="32" w:name="_Toc439994696"/>
-      <w:bookmarkStart w:id="33" w:name="_Toc26969083"/>
+      <w:bookmarkEnd w:id="32"/>
+    </w:p>
+    <w:p>
+      <w:pPr>
+        <w:rPr>
+          <w:rFonts w:asciiTheme="minorHAnsi" w:hAnsiTheme="minorHAnsi" w:cstheme="minorHAnsi"/>
+        </w:rPr>
+      </w:pPr>
+      <w:bookmarkStart w:id="33" w:name="_Toc439994696"/>
+      <w:bookmarkStart w:id="34" w:name="_Toc26969083"/>
       <w:bookmarkEnd w:id="11"/>
       <w:bookmarkEnd w:id="12"/>
       <w:r>
@@ -5781,8 +6639,8 @@
         <w:t>Helping customers use the app</w:t>
       </w:r>
     </w:p>
-    <w:bookmarkEnd w:id="32"/>
     <w:bookmarkEnd w:id="33"/>
+    <w:bookmarkEnd w:id="34"/>
     <w:p>
       <w:pPr>
         <w:spacing w:after="200"/>
@@ -5796,12 +6654,12 @@
       </w:pPr>
     </w:p>
     <w:sectPr>
-      <w:headerReference w:type="even" r:id="rId21"/>
-      <w:headerReference w:type="default" r:id="rId22"/>
-      <w:footerReference w:type="even" r:id="rId23"/>
-      <w:footerReference w:type="default" r:id="rId24"/>
-      <w:headerReference w:type="first" r:id="rId25"/>
-      <w:footerReference w:type="first" r:id="rId26"/>
+      <w:headerReference w:type="even" r:id="rId26"/>
+      <w:headerReference w:type="default" r:id="rId27"/>
+      <w:footerReference w:type="even" r:id="rId28"/>
+      <w:footerReference w:type="default" r:id="rId29"/>
+      <w:headerReference w:type="first" r:id="rId30"/>
+      <w:footerReference w:type="first" r:id="rId31"/>
       <w:pgSz w:w="11909" w:h="16834" w:code="9"/>
       <w:pgMar w:top="2160" w:right="1800" w:bottom="1440" w:left="1800" w:header="576" w:footer="1152" w:gutter="0"/>
       <w:cols w:space="720"/>

</xml_diff>

<commit_message>
images displaying; file server added
</commit_message>
<xml_diff>
--- a/WhiteSampleJoysToysv2.docx
+++ b/WhiteSampleJoysToysv2.docx
@@ -5757,32 +5757,41 @@
         <w:rPr>
           <w:rFonts w:asciiTheme="minorHAnsi" w:hAnsiTheme="minorHAnsi" w:cstheme="minorHAnsi"/>
         </w:rPr>
+        <w:t>System Evolution Description</w:t>
+      </w:r>
+      <w:bookmarkEnd w:id="24"/>
+    </w:p>
+    <w:p>
+      <w:pPr>
+        <w:jc w:val="both"/>
+      </w:pPr>
+      <w:r>
+        <w:t>*Network D</w:t>
+      </w:r>
+      <w:r>
+        <w:t>i</w:t>
+      </w:r>
+      <w:r>
+        <w:t>agram</w:t>
+      </w:r>
+      <w:r>
+        <w:t>*</w:t>
+      </w:r>
+    </w:p>
+    <w:p>
+      <w:pPr>
+        <w:jc w:val="both"/>
+      </w:pPr>
+      <w:r>
+        <w:rPr>
+          <w:noProof/>
+        </w:rPr>
         <w:lastRenderedPageBreak/>
-        <w:t>System Evolution Description</w:t>
-      </w:r>
-      <w:bookmarkEnd w:id="24"/>
-    </w:p>
-    <w:p>
-      <w:pPr>
-        <w:jc w:val="both"/>
-      </w:pPr>
-      <w:r>
-        <w:rPr>
-          <w:noProof/>
-        </w:rPr>
         <w:drawing>
-          <wp:anchor distT="0" distB="0" distL="114300" distR="114300" simplePos="0" relativeHeight="251658240" behindDoc="1" locked="0" layoutInCell="1" allowOverlap="1" wp14:anchorId="18546FAC" wp14:editId="217956DB">
-            <wp:simplePos x="0" y="0"/>
-            <wp:positionH relativeFrom="column">
-              <wp:posOffset>422910</wp:posOffset>
-            </wp:positionH>
-            <wp:positionV relativeFrom="paragraph">
-              <wp:posOffset>407035</wp:posOffset>
-            </wp:positionV>
-            <wp:extent cx="3817620" cy="2544445"/>
-            <wp:effectExtent l="0" t="0" r="0" b="8255"/>
-            <wp:wrapTopAndBottom/>
-            <wp:docPr id="7" name="Picture 7"/>
+          <wp:inline distT="0" distB="0" distL="0" distR="0" wp14:anchorId="2D586F97" wp14:editId="70571489">
+            <wp:extent cx="4483735" cy="2064601"/>
+            <wp:effectExtent l="0" t="0" r="0" b="0"/>
+            <wp:docPr id="20" name="Picture 20" descr="A picture containing text, sky&#10;&#10;Description automatically generated"/>
             <wp:cNvGraphicFramePr>
               <a:graphicFrameLocks xmlns:a="http://schemas.openxmlformats.org/drawingml/2006/main" noChangeAspect="1"/>
             </wp:cNvGraphicFramePr>
@@ -5790,7 +5799,7 @@
               <a:graphicData uri="http://schemas.openxmlformats.org/drawingml/2006/picture">
                 <pic:pic xmlns:pic="http://schemas.openxmlformats.org/drawingml/2006/picture">
                   <pic:nvPicPr>
-                    <pic:cNvPr id="1" name=""/>
+                    <pic:cNvPr id="20" name="Picture 20" descr="A picture containing text, sky&#10;&#10;Description automatically generated"/>
                     <pic:cNvPicPr/>
                   </pic:nvPicPr>
                   <pic:blipFill>
@@ -5808,7 +5817,7 @@
                   <pic:spPr>
                     <a:xfrm>
                       <a:off x="0" y="0"/>
-                      <a:ext cx="3817620" cy="2544445"/>
+                      <a:ext cx="4483735" cy="2064601"/>
                     </a:xfrm>
                     <a:prstGeom prst="rect">
                       <a:avLst/>
@@ -5817,24 +5826,13 @@
                 </pic:pic>
               </a:graphicData>
             </a:graphic>
-          </wp:anchor>
+          </wp:inline>
         </w:drawing>
       </w:r>
-      <w:r>
-        <w:t>*Network D</w:t>
-      </w:r>
-      <w:r>
-        <w:t>i</w:t>
-      </w:r>
-      <w:r>
-        <w:t>agram</w:t>
-      </w:r>
-      <w:r>
-        <w:t>*</w:t>
-      </w:r>
-    </w:p>
-    <w:p>
-      <w:pPr>
+    </w:p>
+    <w:p>
+      <w:pPr>
+        <w:ind w:firstLine="720"/>
         <w:jc w:val="both"/>
       </w:pPr>
     </w:p>
@@ -5845,11 +5843,6 @@
     </w:p>
     <w:p>
       <w:pPr>
-        <w:jc w:val="both"/>
-      </w:pPr>
-    </w:p>
-    <w:p>
-      <w:pPr>
         <w:rPr>
           <w:rFonts w:asciiTheme="minorHAnsi" w:hAnsiTheme="minorHAnsi" w:cstheme="minorHAnsi"/>
         </w:rPr>
@@ -5902,6 +5895,284 @@
         </w:rPr>
         <w:t>connection.</w:t>
       </w:r>
+    </w:p>
+    <w:p>
+      <w:pPr>
+        <w:rPr>
+          <w:rFonts w:asciiTheme="minorHAnsi" w:hAnsiTheme="minorHAnsi" w:cstheme="minorHAnsi"/>
+        </w:rPr>
+      </w:pPr>
+      <w:r>
+        <w:rPr>
+          <w:rFonts w:asciiTheme="minorHAnsi" w:hAnsiTheme="minorHAnsi" w:cstheme="minorHAnsi"/>
+        </w:rPr>
+        <w:t>A backup server will be provided, in the case of disasters occurring.</w:t>
+      </w:r>
+    </w:p>
+    <w:p>
+      <w:pPr>
+        <w:rPr>
+          <w:rFonts w:asciiTheme="minorHAnsi" w:hAnsiTheme="minorHAnsi" w:cstheme="minorHAnsi"/>
+        </w:rPr>
+      </w:pPr>
+    </w:p>
+    <w:p>
+      <w:pPr>
+        <w:pStyle w:val="Heading2"/>
+        <w:keepLines/>
+        <w:tabs>
+          <w:tab w:val="clear" w:pos="576"/>
+        </w:tabs>
+        <w:spacing w:before="280" w:after="280"/>
+        <w:ind w:left="0" w:firstLine="0"/>
+        <w:rPr>
+          <w:rFonts w:asciiTheme="minorHAnsi" w:hAnsiTheme="minorHAnsi" w:cstheme="minorHAnsi"/>
+        </w:rPr>
+      </w:pPr>
+      <w:r>
+        <w:rPr>
+          <w:rFonts w:asciiTheme="minorHAnsi" w:hAnsiTheme="minorHAnsi" w:cstheme="minorHAnsi"/>
+        </w:rPr>
+        <w:t>Disaster Recovery Plan</w:t>
+      </w:r>
+    </w:p>
+    <w:p>
+      <w:r>
+        <w:t>A list of hardware that will be required for Joys Toys web infrastructure will include:</w:t>
+      </w:r>
+    </w:p>
+    <w:p>
+      <w:pPr>
+        <w:pStyle w:val="ListParagraph"/>
+        <w:numPr>
+          <w:ilvl w:val="0"/>
+          <w:numId w:val="19"/>
+        </w:numPr>
+      </w:pPr>
+      <w:r>
+        <w:t>A stable internet connection</w:t>
+      </w:r>
+    </w:p>
+    <w:p>
+      <w:pPr>
+        <w:pStyle w:val="ListParagraph"/>
+        <w:numPr>
+          <w:ilvl w:val="0"/>
+          <w:numId w:val="19"/>
+        </w:numPr>
+      </w:pPr>
+      <w:r>
+        <w:t>A server for the web application</w:t>
+      </w:r>
+    </w:p>
+    <w:p>
+      <w:pPr>
+        <w:pStyle w:val="ListParagraph"/>
+        <w:numPr>
+          <w:ilvl w:val="0"/>
+          <w:numId w:val="19"/>
+        </w:numPr>
+      </w:pPr>
+      <w:r>
+        <w:t>A backup server for recovery</w:t>
+      </w:r>
+    </w:p>
+    <w:p>
+      <w:pPr>
+        <w:pStyle w:val="ListParagraph"/>
+        <w:numPr>
+          <w:ilvl w:val="0"/>
+          <w:numId w:val="19"/>
+        </w:numPr>
+      </w:pPr>
+      <w:r>
+        <w:t>1 router</w:t>
+      </w:r>
+    </w:p>
+    <w:p>
+      <w:pPr>
+        <w:pStyle w:val="ListParagraph"/>
+        <w:numPr>
+          <w:ilvl w:val="0"/>
+          <w:numId w:val="19"/>
+        </w:numPr>
+      </w:pPr>
+      <w:r>
+        <w:t>A firewall</w:t>
+      </w:r>
+    </w:p>
+    <w:p>
+      <w:pPr>
+        <w:pStyle w:val="ListParagraph"/>
+        <w:numPr>
+          <w:ilvl w:val="0"/>
+          <w:numId w:val="19"/>
+        </w:numPr>
+      </w:pPr>
+      <w:r>
+        <w:t>Thin clients, including two desktops, and pad mobile devices</w:t>
+      </w:r>
+    </w:p>
+    <w:p/>
+    <w:p>
+      <w:r>
+        <w:t>The likelihood of a natural disaster occurring is relatively low. Even still, we will provide a level of redundancy for the case that a natural disaster does occur.</w:t>
+      </w:r>
+    </w:p>
+    <w:p>
+      <w:r>
+        <w:t>The web server will be rented from a server site, which means that it will be located at an offsite facility. So in the case of a natural disaster occurring, the data for Joys Toys Application will be secure.</w:t>
+      </w:r>
+    </w:p>
+    <w:p>
+      <w:r>
+        <w:lastRenderedPageBreak/>
+        <w:t>The backup server will</w:t>
+      </w:r>
+      <w:r>
+        <w:t xml:space="preserve"> also</w:t>
+      </w:r>
+      <w:r>
+        <w:t xml:space="preserve"> be kept at an offsite location. This will provide a level of redundancy for data recovery, in the case </w:t>
+      </w:r>
+      <w:r>
+        <w:t>that something disastrous happens at the server site location</w:t>
+      </w:r>
+      <w:r>
+        <w:t xml:space="preserve">. </w:t>
+      </w:r>
+    </w:p>
+    <w:p>
+      <w:pPr>
+        <w:rPr>
+          <w:rFonts w:asciiTheme="minorHAnsi" w:hAnsiTheme="minorHAnsi" w:cstheme="minorHAnsi"/>
+        </w:rPr>
+      </w:pPr>
+      <w:r>
+        <w:rPr>
+          <w:rFonts w:asciiTheme="minorHAnsi" w:hAnsiTheme="minorHAnsi" w:cstheme="minorHAnsi"/>
+        </w:rPr>
+        <w:t>Due to construction of the React framework, many dependencies are included in the construction of the Joys Toys application.</w:t>
+      </w:r>
+      <w:r>
+        <w:rPr>
+          <w:rFonts w:asciiTheme="minorHAnsi" w:hAnsiTheme="minorHAnsi" w:cstheme="minorHAnsi"/>
+        </w:rPr>
+        <w:t xml:space="preserve"> Fortunately, React is a well-maintained framework </w:t>
+      </w:r>
+      <w:r>
+        <w:rPr>
+          <w:rFonts w:asciiTheme="minorHAnsi" w:hAnsiTheme="minorHAnsi" w:cstheme="minorHAnsi"/>
+        </w:rPr>
+        <w:t xml:space="preserve">making it very easy to manage the security to these dependencies. Most updates cover many of the security vulnerabilities. An upgrade schedule will be </w:t>
+      </w:r>
+      <w:r>
+        <w:rPr>
+          <w:rFonts w:asciiTheme="minorHAnsi" w:hAnsiTheme="minorHAnsi" w:cstheme="minorHAnsi"/>
+        </w:rPr>
+        <w:t>created and</w:t>
+      </w:r>
+      <w:r>
+        <w:rPr>
+          <w:rFonts w:asciiTheme="minorHAnsi" w:hAnsiTheme="minorHAnsi" w:cstheme="minorHAnsi"/>
+        </w:rPr>
+        <w:t xml:space="preserve"> adhered to. This will fall under the category of “regularly scheduled maintenance” which shall occur according to the upgrade schedule. </w:t>
+      </w:r>
+    </w:p>
+    <w:p>
+      <w:pPr>
+        <w:rPr>
+          <w:rFonts w:asciiTheme="minorHAnsi" w:hAnsiTheme="minorHAnsi" w:cstheme="minorHAnsi"/>
+        </w:rPr>
+      </w:pPr>
+      <w:r>
+        <w:rPr>
+          <w:rFonts w:asciiTheme="minorHAnsi" w:hAnsiTheme="minorHAnsi" w:cstheme="minorHAnsi"/>
+        </w:rPr>
+        <w:t>Spring Boot</w:t>
+      </w:r>
+      <w:r>
+        <w:rPr>
+          <w:rFonts w:asciiTheme="minorHAnsi" w:hAnsiTheme="minorHAnsi" w:cstheme="minorHAnsi"/>
+        </w:rPr>
+        <w:t xml:space="preserve"> utilizes hibernate, which uses prepared SQL statements. As well as providing a level of abstraction, this also provides a level of security against SQL injection.</w:t>
+      </w:r>
+      <w:r>
+        <w:rPr>
+          <w:rFonts w:asciiTheme="minorHAnsi" w:hAnsiTheme="minorHAnsi" w:cstheme="minorHAnsi"/>
+        </w:rPr>
+        <w:t xml:space="preserve"> </w:t>
+      </w:r>
+    </w:p>
+    <w:p>
+      <w:pPr>
+        <w:rPr>
+          <w:rFonts w:asciiTheme="minorHAnsi" w:hAnsiTheme="minorHAnsi" w:cstheme="minorHAnsi"/>
+        </w:rPr>
+      </w:pPr>
+      <w:r>
+        <w:rPr>
+          <w:rFonts w:asciiTheme="minorHAnsi" w:hAnsiTheme="minorHAnsi" w:cstheme="minorHAnsi"/>
+        </w:rPr>
+        <w:t>Payment information will be stored on the server and backup server which will then be protected by the Oauth2 authentication process</w:t>
+      </w:r>
+      <w:r>
+        <w:rPr>
+          <w:rFonts w:asciiTheme="minorHAnsi" w:hAnsiTheme="minorHAnsi" w:cstheme="minorHAnsi"/>
+        </w:rPr>
+        <w:t xml:space="preserve">. </w:t>
+      </w:r>
+    </w:p>
+    <w:p>
+      <w:pPr>
+        <w:rPr>
+          <w:rFonts w:asciiTheme="minorHAnsi" w:hAnsiTheme="minorHAnsi" w:cstheme="minorHAnsi"/>
+        </w:rPr>
+      </w:pPr>
+      <w:r>
+        <w:rPr>
+          <w:rFonts w:asciiTheme="minorHAnsi" w:hAnsiTheme="minorHAnsi" w:cstheme="minorHAnsi"/>
+        </w:rPr>
+        <w:t xml:space="preserve">Occasionally, downtime may occur. Whether the cause is regularly scheduled maintenance, network issues, or an issue with the server itself. </w:t>
+      </w:r>
+      <w:r>
+        <w:rPr>
+          <w:rFonts w:asciiTheme="minorHAnsi" w:hAnsiTheme="minorHAnsi" w:cstheme="minorHAnsi"/>
+        </w:rPr>
+        <w:t xml:space="preserve">As far as server issues are concerned, the backup server provides a level of redundancy. </w:t>
+      </w:r>
+      <w:r>
+        <w:rPr>
+          <w:rFonts w:asciiTheme="minorHAnsi" w:hAnsiTheme="minorHAnsi" w:cstheme="minorHAnsi"/>
+        </w:rPr>
+        <w:t>Thus, i</w:t>
+      </w:r>
+      <w:r>
+        <w:rPr>
+          <w:rFonts w:asciiTheme="minorHAnsi" w:hAnsiTheme="minorHAnsi" w:cstheme="minorHAnsi"/>
+        </w:rPr>
+        <w:t xml:space="preserve">f an issue with the server does occur, then the backup server will take over the main role of responsibility in providing functionality of the web application. </w:t>
+      </w:r>
+    </w:p>
+    <w:p>
+      <w:pPr>
+        <w:rPr>
+          <w:rFonts w:asciiTheme="minorHAnsi" w:hAnsiTheme="minorHAnsi" w:cstheme="minorHAnsi"/>
+        </w:rPr>
+      </w:pPr>
+      <w:r>
+        <w:rPr>
+          <w:rFonts w:asciiTheme="minorHAnsi" w:hAnsiTheme="minorHAnsi" w:cstheme="minorHAnsi"/>
+        </w:rPr>
+        <w:t>As for other issues, an investigation shall be conducted once an issue is detected. Any issue with the network, or otherwise will be fixed as promptly as possible.</w:t>
+      </w:r>
+    </w:p>
+    <w:p>
+      <w:pPr>
+        <w:rPr>
+          <w:rFonts w:asciiTheme="minorHAnsi" w:hAnsiTheme="minorHAnsi" w:cstheme="minorHAnsi"/>
+        </w:rPr>
+      </w:pPr>
     </w:p>
     <w:p>
       <w:pPr>
@@ -7747,6 +8018,119 @@
     </w:lvl>
   </w:abstractNum>
   <w:abstractNum w:abstractNumId="7" w15:restartNumberingAfterBreak="0">
+    <w:nsid w:val="2F9C2CB0"/>
+    <w:multiLevelType w:val="hybridMultilevel"/>
+    <w:tmpl w:val="331AE1A8"/>
+    <w:lvl w:ilvl="0" w:tplc="04090001">
+      <w:start w:val="1"/>
+      <w:numFmt w:val="bullet"/>
+      <w:lvlText w:val=""/>
+      <w:lvlJc w:val="left"/>
+      <w:pPr>
+        <w:ind w:left="720" w:hanging="360"/>
+      </w:pPr>
+      <w:rPr>
+        <w:rFonts w:ascii="Symbol" w:hAnsi="Symbol" w:hint="default"/>
+      </w:rPr>
+    </w:lvl>
+    <w:lvl w:ilvl="1" w:tplc="04090003" w:tentative="1">
+      <w:start w:val="1"/>
+      <w:numFmt w:val="bullet"/>
+      <w:lvlText w:val="o"/>
+      <w:lvlJc w:val="left"/>
+      <w:pPr>
+        <w:ind w:left="1440" w:hanging="360"/>
+      </w:pPr>
+      <w:rPr>
+        <w:rFonts w:ascii="Courier New" w:hAnsi="Courier New" w:cs="Courier New" w:hint="default"/>
+      </w:rPr>
+    </w:lvl>
+    <w:lvl w:ilvl="2" w:tplc="04090005" w:tentative="1">
+      <w:start w:val="1"/>
+      <w:numFmt w:val="bullet"/>
+      <w:lvlText w:val=""/>
+      <w:lvlJc w:val="left"/>
+      <w:pPr>
+        <w:ind w:left="2160" w:hanging="360"/>
+      </w:pPr>
+      <w:rPr>
+        <w:rFonts w:ascii="Wingdings" w:hAnsi="Wingdings" w:hint="default"/>
+      </w:rPr>
+    </w:lvl>
+    <w:lvl w:ilvl="3" w:tplc="04090001" w:tentative="1">
+      <w:start w:val="1"/>
+      <w:numFmt w:val="bullet"/>
+      <w:lvlText w:val=""/>
+      <w:lvlJc w:val="left"/>
+      <w:pPr>
+        <w:ind w:left="2880" w:hanging="360"/>
+      </w:pPr>
+      <w:rPr>
+        <w:rFonts w:ascii="Symbol" w:hAnsi="Symbol" w:hint="default"/>
+      </w:rPr>
+    </w:lvl>
+    <w:lvl w:ilvl="4" w:tplc="04090003" w:tentative="1">
+      <w:start w:val="1"/>
+      <w:numFmt w:val="bullet"/>
+      <w:lvlText w:val="o"/>
+      <w:lvlJc w:val="left"/>
+      <w:pPr>
+        <w:ind w:left="3600" w:hanging="360"/>
+      </w:pPr>
+      <w:rPr>
+        <w:rFonts w:ascii="Courier New" w:hAnsi="Courier New" w:cs="Courier New" w:hint="default"/>
+      </w:rPr>
+    </w:lvl>
+    <w:lvl w:ilvl="5" w:tplc="04090005" w:tentative="1">
+      <w:start w:val="1"/>
+      <w:numFmt w:val="bullet"/>
+      <w:lvlText w:val=""/>
+      <w:lvlJc w:val="left"/>
+      <w:pPr>
+        <w:ind w:left="4320" w:hanging="360"/>
+      </w:pPr>
+      <w:rPr>
+        <w:rFonts w:ascii="Wingdings" w:hAnsi="Wingdings" w:hint="default"/>
+      </w:rPr>
+    </w:lvl>
+    <w:lvl w:ilvl="6" w:tplc="04090001" w:tentative="1">
+      <w:start w:val="1"/>
+      <w:numFmt w:val="bullet"/>
+      <w:lvlText w:val=""/>
+      <w:lvlJc w:val="left"/>
+      <w:pPr>
+        <w:ind w:left="5040" w:hanging="360"/>
+      </w:pPr>
+      <w:rPr>
+        <w:rFonts w:ascii="Symbol" w:hAnsi="Symbol" w:hint="default"/>
+      </w:rPr>
+    </w:lvl>
+    <w:lvl w:ilvl="7" w:tplc="04090003" w:tentative="1">
+      <w:start w:val="1"/>
+      <w:numFmt w:val="bullet"/>
+      <w:lvlText w:val="o"/>
+      <w:lvlJc w:val="left"/>
+      <w:pPr>
+        <w:ind w:left="5760" w:hanging="360"/>
+      </w:pPr>
+      <w:rPr>
+        <w:rFonts w:ascii="Courier New" w:hAnsi="Courier New" w:cs="Courier New" w:hint="default"/>
+      </w:rPr>
+    </w:lvl>
+    <w:lvl w:ilvl="8" w:tplc="04090005" w:tentative="1">
+      <w:start w:val="1"/>
+      <w:numFmt w:val="bullet"/>
+      <w:lvlText w:val=""/>
+      <w:lvlJc w:val="left"/>
+      <w:pPr>
+        <w:ind w:left="6480" w:hanging="360"/>
+      </w:pPr>
+      <w:rPr>
+        <w:rFonts w:ascii="Wingdings" w:hAnsi="Wingdings" w:hint="default"/>
+      </w:rPr>
+    </w:lvl>
+  </w:abstractNum>
+  <w:abstractNum w:abstractNumId="8" w15:restartNumberingAfterBreak="0">
     <w:nsid w:val="34211517"/>
     <w:multiLevelType w:val="hybridMultilevel"/>
     <w:tmpl w:val="974841CE"/>
@@ -7859,7 +8243,7 @@
       </w:rPr>
     </w:lvl>
   </w:abstractNum>
-  <w:abstractNum w:abstractNumId="8" w15:restartNumberingAfterBreak="0">
+  <w:abstractNum w:abstractNumId="9" w15:restartNumberingAfterBreak="0">
     <w:nsid w:val="364650F9"/>
     <w:multiLevelType w:val="hybridMultilevel"/>
     <w:tmpl w:val="42123720"/>
@@ -7972,7 +8356,7 @@
       </w:rPr>
     </w:lvl>
   </w:abstractNum>
-  <w:abstractNum w:abstractNumId="9" w15:restartNumberingAfterBreak="0">
+  <w:abstractNum w:abstractNumId="10" w15:restartNumberingAfterBreak="0">
     <w:nsid w:val="3B305D48"/>
     <w:multiLevelType w:val="singleLevel"/>
     <w:tmpl w:val="04090001"/>
@@ -7992,7 +8376,7 @@
       </w:rPr>
     </w:lvl>
   </w:abstractNum>
-  <w:abstractNum w:abstractNumId="10" w15:restartNumberingAfterBreak="0">
+  <w:abstractNum w:abstractNumId="11" w15:restartNumberingAfterBreak="0">
     <w:nsid w:val="415D5C3E"/>
     <w:multiLevelType w:val="hybridMultilevel"/>
     <w:tmpl w:val="1336832C"/>
@@ -8104,7 +8488,7 @@
       </w:rPr>
     </w:lvl>
   </w:abstractNum>
-  <w:abstractNum w:abstractNumId="11" w15:restartNumberingAfterBreak="0">
+  <w:abstractNum w:abstractNumId="12" w15:restartNumberingAfterBreak="0">
     <w:nsid w:val="525D7B23"/>
     <w:multiLevelType w:val="hybridMultilevel"/>
     <w:tmpl w:val="EFDA3784"/>
@@ -8217,7 +8601,7 @@
       </w:rPr>
     </w:lvl>
   </w:abstractNum>
-  <w:abstractNum w:abstractNumId="12" w15:restartNumberingAfterBreak="0">
+  <w:abstractNum w:abstractNumId="13" w15:restartNumberingAfterBreak="0">
     <w:nsid w:val="6BD05502"/>
     <w:multiLevelType w:val="singleLevel"/>
     <w:tmpl w:val="04090001"/>
@@ -8234,7 +8618,7 @@
       </w:rPr>
     </w:lvl>
   </w:abstractNum>
-  <w:abstractNum w:abstractNumId="13" w15:restartNumberingAfterBreak="0">
+  <w:abstractNum w:abstractNumId="14" w15:restartNumberingAfterBreak="0">
     <w:nsid w:val="6CA83DF6"/>
     <w:multiLevelType w:val="singleLevel"/>
     <w:tmpl w:val="04090001"/>
@@ -8254,7 +8638,7 @@
       </w:rPr>
     </w:lvl>
   </w:abstractNum>
-  <w:abstractNum w:abstractNumId="14" w15:restartNumberingAfterBreak="0">
+  <w:abstractNum w:abstractNumId="15" w15:restartNumberingAfterBreak="0">
     <w:nsid w:val="6F6374AB"/>
     <w:multiLevelType w:val="multilevel"/>
     <w:tmpl w:val="CC44EF9E"/>
@@ -8382,7 +8766,7 @@
       </w:pPr>
     </w:lvl>
   </w:abstractNum>
-  <w:abstractNum w:abstractNumId="15" w15:restartNumberingAfterBreak="0">
+  <w:abstractNum w:abstractNumId="16" w15:restartNumberingAfterBreak="0">
     <w:nsid w:val="7581281A"/>
     <w:multiLevelType w:val="singleLevel"/>
     <w:tmpl w:val="04090001"/>
@@ -8402,7 +8786,7 @@
       </w:rPr>
     </w:lvl>
   </w:abstractNum>
-  <w:abstractNum w:abstractNumId="16" w15:restartNumberingAfterBreak="0">
+  <w:abstractNum w:abstractNumId="17" w15:restartNumberingAfterBreak="0">
     <w:nsid w:val="7EA44071"/>
     <w:multiLevelType w:val="hybridMultilevel"/>
     <w:tmpl w:val="DBB8C00A"/>
@@ -8543,46 +8927,46 @@
     </w:lvl>
   </w:abstractNum>
   <w:num w:numId="1" w16cid:durableId="40595064">
-    <w:abstractNumId w:val="14"/>
+    <w:abstractNumId w:val="15"/>
   </w:num>
   <w:num w:numId="2" w16cid:durableId="2080981383">
-    <w:abstractNumId w:val="12"/>
+    <w:abstractNumId w:val="13"/>
   </w:num>
   <w:num w:numId="3" w16cid:durableId="1911115816">
     <w:abstractNumId w:val="6"/>
   </w:num>
   <w:num w:numId="4" w16cid:durableId="1175538414">
-    <w:abstractNumId w:val="15"/>
+    <w:abstractNumId w:val="16"/>
   </w:num>
   <w:num w:numId="5" w16cid:durableId="32115592">
-    <w:abstractNumId w:val="13"/>
+    <w:abstractNumId w:val="14"/>
   </w:num>
   <w:num w:numId="6" w16cid:durableId="1149247808">
-    <w:abstractNumId w:val="9"/>
+    <w:abstractNumId w:val="10"/>
   </w:num>
   <w:num w:numId="7" w16cid:durableId="370764818">
     <w:abstractNumId w:val="0"/>
   </w:num>
   <w:num w:numId="8" w16cid:durableId="758213105">
-    <w:abstractNumId w:val="11"/>
+    <w:abstractNumId w:val="12"/>
   </w:num>
   <w:num w:numId="9" w16cid:durableId="793210498">
-    <w:abstractNumId w:val="16"/>
+    <w:abstractNumId w:val="17"/>
   </w:num>
   <w:num w:numId="10" w16cid:durableId="1029066104">
     <w:abstractNumId w:val="3"/>
   </w:num>
   <w:num w:numId="11" w16cid:durableId="998533501">
-    <w:abstractNumId w:val="14"/>
+    <w:abstractNumId w:val="15"/>
   </w:num>
   <w:num w:numId="12" w16cid:durableId="1801613274">
     <w:abstractNumId w:val="4"/>
   </w:num>
   <w:num w:numId="13" w16cid:durableId="791289341">
-    <w:abstractNumId w:val="7"/>
+    <w:abstractNumId w:val="8"/>
   </w:num>
   <w:num w:numId="14" w16cid:durableId="1658607861">
-    <w:abstractNumId w:val="8"/>
+    <w:abstractNumId w:val="9"/>
   </w:num>
   <w:num w:numId="15" w16cid:durableId="702680346">
     <w:abstractNumId w:val="5"/>
@@ -8594,7 +8978,10 @@
     <w:abstractNumId w:val="1"/>
   </w:num>
   <w:num w:numId="18" w16cid:durableId="1647972841">
-    <w:abstractNumId w:val="10"/>
+    <w:abstractNumId w:val="11"/>
+  </w:num>
+  <w:num w:numId="19" w16cid:durableId="1582107632">
+    <w:abstractNumId w:val="7"/>
   </w:num>
 </w:numbering>
 </file>

</xml_diff>

<commit_message>
got action figures page working
</commit_message>
<xml_diff>
--- a/WhiteSampleJoysToysv2.docx
+++ b/WhiteSampleJoysToysv2.docx
@@ -5662,7 +5662,19 @@
         <w:rPr>
           <w:rFonts w:asciiTheme="minorHAnsi" w:hAnsiTheme="minorHAnsi" w:cstheme="minorHAnsi"/>
         </w:rPr>
-        <w:t>ardware will include a Server,</w:t>
+        <w:t>ardware</w:t>
+      </w:r>
+      <w:r>
+        <w:rPr>
+          <w:rFonts w:asciiTheme="minorHAnsi" w:hAnsiTheme="minorHAnsi" w:cstheme="minorHAnsi"/>
+        </w:rPr>
+        <w:t>/software</w:t>
+      </w:r>
+      <w:r>
+        <w:rPr>
+          <w:rFonts w:asciiTheme="minorHAnsi" w:hAnsiTheme="minorHAnsi" w:cstheme="minorHAnsi"/>
+        </w:rPr>
+        <w:t xml:space="preserve"> will include a Server,</w:t>
       </w:r>
       <w:r>
         <w:rPr>

</xml_diff>